<commit_message>
planification initiale + update document final
</commit_message>
<xml_diff>
--- a/documents/CDC/cahier_des_charges.docx
+++ b/documents/CDC/cahier_des_charges.docx
@@ -1819,7 +1819,23 @@
           <w:rFonts w:asciiTheme="minorHAnsi" w:eastAsiaTheme="minorHAnsi" w:hAnsiTheme="minorHAnsi" w:cstheme="minorBidi"/>
           <w:lang w:val="fr-CH" w:eastAsia="en-US"/>
         </w:rPr>
-        <w:t>En cas de problèmes graves, le candidat avertit au plus vite les deux experts et son CdP.</w:t>
+        <w:t xml:space="preserve">En cas de problèmes graves, le candidat avertit au plus vite les deux experts et son </w:t>
+      </w:r>
+      <w:proofErr w:type="spellStart"/>
+      <w:r>
+        <w:rPr>
+          <w:rFonts w:asciiTheme="minorHAnsi" w:eastAsiaTheme="minorHAnsi" w:hAnsiTheme="minorHAnsi" w:cstheme="minorBidi"/>
+          <w:lang w:val="fr-CH" w:eastAsia="en-US"/>
+        </w:rPr>
+        <w:t>CdP</w:t>
+      </w:r>
+      <w:proofErr w:type="spellEnd"/>
+      <w:r>
+        <w:rPr>
+          <w:rFonts w:asciiTheme="minorHAnsi" w:eastAsiaTheme="minorHAnsi" w:hAnsiTheme="minorHAnsi" w:cstheme="minorBidi"/>
+          <w:lang w:val="fr-CH" w:eastAsia="en-US"/>
+        </w:rPr>
+        <w:t>.</w:t>
       </w:r>
     </w:p>
     <w:p>
@@ -1901,7 +1917,7 @@
         <w:jc w:val="both"/>
       </w:pPr>
       <w:r>
-        <w:t>Mostly Human</w:t>
+        <w:t>Shadow scan</w:t>
       </w:r>
     </w:p>
     <w:p>
@@ -2373,7 +2389,7 @@
           <w:iCs/>
           <w:lang w:val="fr-FR"/>
         </w:rPr>
-        <w:t>Le prof peut modifier la bibliothèque</w:t>
+        <w:t>Management des ressource bloquées</w:t>
       </w:r>
     </w:p>
     <w:p>
@@ -2394,7 +2410,7 @@
           <w:iCs/>
           <w:lang w:val="fr-FR"/>
         </w:rPr>
-        <w:t>Le prof peut créer une sous liste</w:t>
+        <w:t>Robustesse de la connexion entre les machines</w:t>
       </w:r>
     </w:p>
     <w:p>
@@ -2684,6 +2700,9 @@
               <w:spacing w:line="256" w:lineRule="auto"/>
             </w:pPr>
             <w:r>
+              <w:t>Morgan Dussault</w:t>
+            </w:r>
+            <w:r>
               <w:br/>
             </w:r>
           </w:p>
@@ -2706,6 +2725,9 @@
               <w:keepLines/>
               <w:spacing w:line="256" w:lineRule="auto"/>
             </w:pPr>
+            <w:r>
+              <w:t>Morgan</w:t>
+            </w:r>
           </w:p>
         </w:tc>
       </w:tr>
@@ -4284,15 +4306,6 @@
   </w:num>
   <w:num w:numId="10" w16cid:durableId="534120070">
     <w:abstractNumId w:val="0"/>
-    <w:lvlOverride w:ilvl="0"/>
-    <w:lvlOverride w:ilvl="1"/>
-    <w:lvlOverride w:ilvl="2"/>
-    <w:lvlOverride w:ilvl="3"/>
-    <w:lvlOverride w:ilvl="4"/>
-    <w:lvlOverride w:ilvl="5"/>
-    <w:lvlOverride w:ilvl="6"/>
-    <w:lvlOverride w:ilvl="7"/>
-    <w:lvlOverride w:ilvl="8"/>
   </w:num>
   <w:num w:numId="11" w16cid:durableId="485705109">
     <w:abstractNumId w:val="5"/>

</xml_diff>